<commit_message>
Teste de icones na navbar usando o bootstrap
</commit_message>
<xml_diff>
--- a/Descrições do projeto.docx
+++ b/Descrições do projeto.docx
@@ -27,8 +27,9 @@
           <w:sz w:val="24"/>
           <w:szCs w:val="24"/>
         </w:rPr>
-        <w:t>framework</w:t>
-      </w:r>
+        <w:t xml:space="preserve">framework </w:t>
+      </w:r>
+      <w:proofErr w:type="spellStart"/>
       <w:r>
         <w:rPr>
           <w:rFonts w:ascii="Arial" w:hAnsi="Arial" w:cs="Arial"/>
@@ -37,17 +38,6 @@
           <w:sz w:val="24"/>
           <w:szCs w:val="24"/>
         </w:rPr>
-        <w:t xml:space="preserve"> </w:t>
-      </w:r>
-      <w:proofErr w:type="spellStart"/>
-      <w:r>
-        <w:rPr>
-          <w:rFonts w:ascii="Arial" w:hAnsi="Arial" w:cs="Arial"/>
-          <w:b/>
-          <w:bCs/>
-          <w:sz w:val="24"/>
-          <w:szCs w:val="24"/>
-        </w:rPr>
         <w:t>Phreeze</w:t>
       </w:r>
       <w:proofErr w:type="spellEnd"/>
@@ -57,15 +47,7 @@
           <w:sz w:val="24"/>
           <w:szCs w:val="24"/>
         </w:rPr>
-        <w:t xml:space="preserve"> que</w:t>
-      </w:r>
-      <w:r>
-        <w:rPr>
-          <w:rFonts w:ascii="Arial" w:hAnsi="Arial" w:cs="Arial"/>
-          <w:sz w:val="24"/>
-          <w:szCs w:val="24"/>
-        </w:rPr>
-        <w:t xml:space="preserve"> é um framework para construção de aplicações PHP. Ele trabalha apenas com o banco de dados MySQL e seu visual é totalmente baseado no framework </w:t>
+        <w:t xml:space="preserve"> que é um framework para construção de aplicações PHP. Ele trabalha apenas com o banco de dados MySQL e seu visual é totalmente baseado no framework </w:t>
       </w:r>
       <w:proofErr w:type="spellStart"/>
       <w:r>
@@ -433,8 +415,19 @@
           <w:szCs w:val="24"/>
           <w:highlight w:val="yellow"/>
         </w:rPr>
-        <w:t>CREATE TABLE lembrete(</w:t>
-      </w:r>
+        <w:t xml:space="preserve">CREATE TABLE </w:t>
+      </w:r>
+      <w:proofErr w:type="gramStart"/>
+      <w:r>
+        <w:rPr>
+          <w:rFonts w:ascii="Arial" w:hAnsi="Arial" w:cs="Arial"/>
+          <w:sz w:val="24"/>
+          <w:szCs w:val="24"/>
+          <w:highlight w:val="yellow"/>
+        </w:rPr>
+        <w:t>lembrete(</w:t>
+      </w:r>
+      <w:proofErr w:type="gramEnd"/>
     </w:p>
     <w:p>
       <w:pPr>
@@ -504,7 +497,27 @@
           <w:szCs w:val="24"/>
           <w:highlight w:val="yellow"/>
         </w:rPr>
-        <w:t xml:space="preserve"> VARCHAR(45) NOT NULL,</w:t>
+        <w:t xml:space="preserve"> </w:t>
+      </w:r>
+      <w:proofErr w:type="gramStart"/>
+      <w:r>
+        <w:rPr>
+          <w:rFonts w:ascii="Arial" w:hAnsi="Arial" w:cs="Arial"/>
+          <w:sz w:val="24"/>
+          <w:szCs w:val="24"/>
+          <w:highlight w:val="yellow"/>
+        </w:rPr>
+        <w:t>VARCHAR(</w:t>
+      </w:r>
+      <w:proofErr w:type="gramEnd"/>
+      <w:r>
+        <w:rPr>
+          <w:rFonts w:ascii="Arial" w:hAnsi="Arial" w:cs="Arial"/>
+          <w:sz w:val="24"/>
+          <w:szCs w:val="24"/>
+          <w:highlight w:val="yellow"/>
+        </w:rPr>
+        <w:t>45) NOT NULL,</w:t>
       </w:r>
     </w:p>
     <w:p>
@@ -527,6 +540,7 @@
         <w:t xml:space="preserve">prioridade </w:t>
       </w:r>
       <w:proofErr w:type="spellStart"/>
+      <w:proofErr w:type="gramStart"/>
       <w:r>
         <w:rPr>
           <w:rFonts w:ascii="Arial" w:hAnsi="Arial" w:cs="Arial"/>
@@ -544,7 +558,17 @@
           <w:szCs w:val="24"/>
           <w:highlight w:val="yellow"/>
         </w:rPr>
-        <w:t>('baixa' , 'alta') NOT NULL,</w:t>
+        <w:t>(</w:t>
+      </w:r>
+      <w:proofErr w:type="gramEnd"/>
+      <w:r>
+        <w:rPr>
+          <w:rFonts w:ascii="Arial" w:hAnsi="Arial" w:cs="Arial"/>
+          <w:sz w:val="24"/>
+          <w:szCs w:val="24"/>
+          <w:highlight w:val="yellow"/>
+        </w:rPr>
+        <w:t>'baixa' , 'alta') NOT NULL,</w:t>
       </w:r>
     </w:p>
     <w:p>
@@ -575,7 +599,27 @@
           <w:szCs w:val="24"/>
           <w:highlight w:val="yellow"/>
         </w:rPr>
-        <w:t xml:space="preserve"> VARCHAR(400)</w:t>
+        <w:t xml:space="preserve"> </w:t>
+      </w:r>
+      <w:proofErr w:type="gramStart"/>
+      <w:r>
+        <w:rPr>
+          <w:rFonts w:ascii="Arial" w:hAnsi="Arial" w:cs="Arial"/>
+          <w:sz w:val="24"/>
+          <w:szCs w:val="24"/>
+          <w:highlight w:val="yellow"/>
+        </w:rPr>
+        <w:t>VARCHAR(</w:t>
+      </w:r>
+      <w:proofErr w:type="gramEnd"/>
+      <w:r>
+        <w:rPr>
+          <w:rFonts w:ascii="Arial" w:hAnsi="Arial" w:cs="Arial"/>
+          <w:sz w:val="24"/>
+          <w:szCs w:val="24"/>
+          <w:highlight w:val="yellow"/>
+        </w:rPr>
+        <w:t>400)</w:t>
       </w:r>
     </w:p>
     <w:p>
@@ -596,6 +640,16 @@
         </w:rPr>
         <w:t>);</w:t>
       </w:r>
+    </w:p>
+    <w:p>
+      <w:pPr>
+        <w:jc w:val="both"/>
+        <w:rPr>
+          <w:rFonts w:ascii="Arial" w:hAnsi="Arial" w:cs="Arial"/>
+          <w:sz w:val="24"/>
+          <w:szCs w:val="24"/>
+        </w:rPr>
+      </w:pPr>
     </w:p>
     <w:p>
       <w:pPr>

</xml_diff>

<commit_message>
Testando o funcionamento do bootstrap
</commit_message>
<xml_diff>
--- a/Descrições do projeto.docx
+++ b/Descrições do projeto.docx
@@ -27,8 +27,9 @@
           <w:sz w:val="24"/>
           <w:szCs w:val="24"/>
         </w:rPr>
-        <w:t>framework</w:t>
-      </w:r>
+        <w:t xml:space="preserve">framework </w:t>
+      </w:r>
+      <w:proofErr w:type="spellStart"/>
       <w:r>
         <w:rPr>
           <w:rFonts w:ascii="Arial" w:hAnsi="Arial" w:cs="Arial"/>
@@ -37,17 +38,6 @@
           <w:sz w:val="24"/>
           <w:szCs w:val="24"/>
         </w:rPr>
-        <w:t xml:space="preserve"> </w:t>
-      </w:r>
-      <w:proofErr w:type="spellStart"/>
-      <w:r>
-        <w:rPr>
-          <w:rFonts w:ascii="Arial" w:hAnsi="Arial" w:cs="Arial"/>
-          <w:b/>
-          <w:bCs/>
-          <w:sz w:val="24"/>
-          <w:szCs w:val="24"/>
-        </w:rPr>
         <w:t>Phreeze</w:t>
       </w:r>
       <w:proofErr w:type="spellEnd"/>
@@ -57,15 +47,7 @@
           <w:sz w:val="24"/>
           <w:szCs w:val="24"/>
         </w:rPr>
-        <w:t xml:space="preserve"> que</w:t>
-      </w:r>
-      <w:r>
-        <w:rPr>
-          <w:rFonts w:ascii="Arial" w:hAnsi="Arial" w:cs="Arial"/>
-          <w:sz w:val="24"/>
-          <w:szCs w:val="24"/>
-        </w:rPr>
-        <w:t xml:space="preserve"> é um framework para construção de aplicações PHP. Ele trabalha apenas com o banco de dados MySQL e seu visual é totalmente baseado no framework </w:t>
+        <w:t xml:space="preserve"> que é um framework para construção de aplicações PHP. Ele trabalha apenas com o banco de dados MySQL e seu visual é totalmente baseado no framework </w:t>
       </w:r>
       <w:proofErr w:type="spellStart"/>
       <w:r>
@@ -433,8 +415,19 @@
           <w:szCs w:val="24"/>
           <w:highlight w:val="yellow"/>
         </w:rPr>
-        <w:t>CREATE TABLE lembrete(</w:t>
-      </w:r>
+        <w:t xml:space="preserve">CREATE TABLE </w:t>
+      </w:r>
+      <w:proofErr w:type="gramStart"/>
+      <w:r>
+        <w:rPr>
+          <w:rFonts w:ascii="Arial" w:hAnsi="Arial" w:cs="Arial"/>
+          <w:sz w:val="24"/>
+          <w:szCs w:val="24"/>
+          <w:highlight w:val="yellow"/>
+        </w:rPr>
+        <w:t>lembrete(</w:t>
+      </w:r>
+      <w:proofErr w:type="gramEnd"/>
     </w:p>
     <w:p>
       <w:pPr>
@@ -504,7 +497,27 @@
           <w:szCs w:val="24"/>
           <w:highlight w:val="yellow"/>
         </w:rPr>
-        <w:t xml:space="preserve"> VARCHAR(45) NOT NULL,</w:t>
+        <w:t xml:space="preserve"> </w:t>
+      </w:r>
+      <w:proofErr w:type="gramStart"/>
+      <w:r>
+        <w:rPr>
+          <w:rFonts w:ascii="Arial" w:hAnsi="Arial" w:cs="Arial"/>
+          <w:sz w:val="24"/>
+          <w:szCs w:val="24"/>
+          <w:highlight w:val="yellow"/>
+        </w:rPr>
+        <w:t>VARCHAR(</w:t>
+      </w:r>
+      <w:proofErr w:type="gramEnd"/>
+      <w:r>
+        <w:rPr>
+          <w:rFonts w:ascii="Arial" w:hAnsi="Arial" w:cs="Arial"/>
+          <w:sz w:val="24"/>
+          <w:szCs w:val="24"/>
+          <w:highlight w:val="yellow"/>
+        </w:rPr>
+        <w:t>45) NOT NULL,</w:t>
       </w:r>
     </w:p>
     <w:p>
@@ -527,6 +540,7 @@
         <w:t xml:space="preserve">prioridade </w:t>
       </w:r>
       <w:proofErr w:type="spellStart"/>
+      <w:proofErr w:type="gramStart"/>
       <w:r>
         <w:rPr>
           <w:rFonts w:ascii="Arial" w:hAnsi="Arial" w:cs="Arial"/>
@@ -544,7 +558,17 @@
           <w:szCs w:val="24"/>
           <w:highlight w:val="yellow"/>
         </w:rPr>
-        <w:t>('baixa' , 'alta') NOT NULL,</w:t>
+        <w:t>(</w:t>
+      </w:r>
+      <w:proofErr w:type="gramEnd"/>
+      <w:r>
+        <w:rPr>
+          <w:rFonts w:ascii="Arial" w:hAnsi="Arial" w:cs="Arial"/>
+          <w:sz w:val="24"/>
+          <w:szCs w:val="24"/>
+          <w:highlight w:val="yellow"/>
+        </w:rPr>
+        <w:t>'baixa' , 'alta') NOT NULL,</w:t>
       </w:r>
     </w:p>
     <w:p>
@@ -575,7 +599,27 @@
           <w:szCs w:val="24"/>
           <w:highlight w:val="yellow"/>
         </w:rPr>
-        <w:t xml:space="preserve"> VARCHAR(400)</w:t>
+        <w:t xml:space="preserve"> </w:t>
+      </w:r>
+      <w:proofErr w:type="gramStart"/>
+      <w:r>
+        <w:rPr>
+          <w:rFonts w:ascii="Arial" w:hAnsi="Arial" w:cs="Arial"/>
+          <w:sz w:val="24"/>
+          <w:szCs w:val="24"/>
+          <w:highlight w:val="yellow"/>
+        </w:rPr>
+        <w:t>VARCHAR(</w:t>
+      </w:r>
+      <w:proofErr w:type="gramEnd"/>
+      <w:r>
+        <w:rPr>
+          <w:rFonts w:ascii="Arial" w:hAnsi="Arial" w:cs="Arial"/>
+          <w:sz w:val="24"/>
+          <w:szCs w:val="24"/>
+          <w:highlight w:val="yellow"/>
+        </w:rPr>
+        <w:t>400)</w:t>
       </w:r>
     </w:p>
     <w:p>
@@ -596,6 +640,16 @@
         </w:rPr>
         <w:t>);</w:t>
       </w:r>
+    </w:p>
+    <w:p>
+      <w:pPr>
+        <w:jc w:val="both"/>
+        <w:rPr>
+          <w:rFonts w:ascii="Arial" w:hAnsi="Arial" w:cs="Arial"/>
+          <w:sz w:val="24"/>
+          <w:szCs w:val="24"/>
+        </w:rPr>
+      </w:pPr>
     </w:p>
     <w:p>
       <w:pPr>

</xml_diff>